<commit_message>
First commit from college
Updated project log and minor design doc + minor req doc
</commit_message>
<xml_diff>
--- a/Metroidvania/ReportDocs/ProjectLog.docx
+++ b/Metroidvania/ReportDocs/ProjectLog.docx
@@ -1,6 +1,6 @@
 
 <file path=word/document.xml><?xml version="1.0" encoding="utf-8"?>
-<w:document xmlns:wpc="http://schemas.microsoft.com/office/word/2010/wordprocessingCanvas" xmlns:cx="http://schemas.microsoft.com/office/drawing/2014/chartex" xmlns:cx1="http://schemas.microsoft.com/office/drawing/2015/9/8/chartex" xmlns:cx2="http://schemas.microsoft.com/office/drawing/2015/10/21/chartex" xmlns:cx3="http://schemas.microsoft.com/office/drawing/2016/5/9/chartex" xmlns:cx4="http://schemas.microsoft.com/office/drawing/2016/5/10/chartex" xmlns:cx5="http://schemas.microsoft.com/office/drawing/2016/5/11/chartex" xmlns:cx6="http://schemas.microsoft.com/office/drawing/2016/5/12/chartex" xmlns:cx7="http://schemas.microsoft.com/office/drawing/2016/5/13/chartex" xmlns:cx8="http://schemas.microsoft.com/office/drawing/2016/5/14/chartex" xmlns:mc="http://schemas.openxmlformats.org/markup-compatibility/2006" xmlns:aink="http://schemas.microsoft.com/office/drawing/2016/ink" xmlns:am3d="http://schemas.microsoft.com/office/drawing/2017/model3d" xmlns:o="urn:schemas-microsoft-com:office:office" xmlns:oel="http://schemas.microsoft.com/office/2019/extlst" xmlns:r="http://schemas.openxmlformats.org/officeDocument/2006/relationships" xmlns:m="http://schemas.openxmlformats.org/officeDocument/2006/math" xmlns:v="urn:schemas-microsoft-com:vml" xmlns:wp14="http://schemas.microsoft.com/office/word/2010/wordprocessingDrawing" xmlns:wp="http://schemas.openxmlformats.org/drawingml/2006/wordprocessingDrawing" xmlns:w10="urn:schemas-microsoft-com:office:word" xmlns:w="http://schemas.openxmlformats.org/wordprocessingml/2006/main" xmlns:w14="http://schemas.microsoft.com/office/word/2010/wordml" xmlns:w15="http://schemas.microsoft.com/office/word/2012/wordml" xmlns:w16cex="http://schemas.microsoft.com/office/word/2018/wordml/cex" xmlns:w16cid="http://schemas.microsoft.com/office/word/2016/wordml/cid" xmlns:w16="http://schemas.microsoft.com/office/word/2018/wordml" xmlns:w16sdtdh="http://schemas.microsoft.com/office/word/2020/wordml/sdtdatahash" xmlns:w16se="http://schemas.microsoft.com/office/word/2015/wordml/symex" xmlns:wpg="http://schemas.microsoft.com/office/word/2010/wordprocessingGroup" xmlns:wpi="http://schemas.microsoft.com/office/word/2010/wordprocessingInk" xmlns:wne="http://schemas.microsoft.com/office/word/2006/wordml" xmlns:wps="http://schemas.microsoft.com/office/word/2010/wordprocessingShape" mc:Ignorable="w14 w15 w16se w16cid w16 w16cex w16sdtdh wp14">
+<w:document xmlns:wpc="http://schemas.microsoft.com/office/word/2010/wordprocessingCanvas" xmlns:cx="http://schemas.microsoft.com/office/drawing/2014/chartex" xmlns:cx1="http://schemas.microsoft.com/office/drawing/2015/9/8/chartex" xmlns:cx2="http://schemas.microsoft.com/office/drawing/2015/10/21/chartex" xmlns:cx3="http://schemas.microsoft.com/office/drawing/2016/5/9/chartex" xmlns:cx4="http://schemas.microsoft.com/office/drawing/2016/5/10/chartex" xmlns:cx5="http://schemas.microsoft.com/office/drawing/2016/5/11/chartex" xmlns:cx6="http://schemas.microsoft.com/office/drawing/2016/5/12/chartex" xmlns:cx7="http://schemas.microsoft.com/office/drawing/2016/5/13/chartex" xmlns:cx8="http://schemas.microsoft.com/office/drawing/2016/5/14/chartex" xmlns:mc="http://schemas.openxmlformats.org/markup-compatibility/2006" xmlns:aink="http://schemas.microsoft.com/office/drawing/2016/ink" xmlns:am3d="http://schemas.microsoft.com/office/drawing/2017/model3d" xmlns:o="urn:schemas-microsoft-com:office:office" xmlns:r="http://schemas.openxmlformats.org/officeDocument/2006/relationships" xmlns:m="http://schemas.openxmlformats.org/officeDocument/2006/math" xmlns:v="urn:schemas-microsoft-com:vml" xmlns:wp14="http://schemas.microsoft.com/office/word/2010/wordprocessingDrawing" xmlns:wp="http://schemas.openxmlformats.org/drawingml/2006/wordprocessingDrawing" xmlns:w10="urn:schemas-microsoft-com:office:word" xmlns:w="http://schemas.openxmlformats.org/wordprocessingml/2006/main" xmlns:w14="http://schemas.microsoft.com/office/word/2010/wordml" xmlns:w15="http://schemas.microsoft.com/office/word/2012/wordml" xmlns:w16cid="http://schemas.microsoft.com/office/word/2016/wordml/cid" xmlns:w16se="http://schemas.microsoft.com/office/word/2015/wordml/symex" xmlns:wpg="http://schemas.microsoft.com/office/word/2010/wordprocessingGroup" xmlns:wpi="http://schemas.microsoft.com/office/word/2010/wordprocessingInk" xmlns:wne="http://schemas.microsoft.com/office/word/2006/wordml" xmlns:wps="http://schemas.microsoft.com/office/word/2010/wordprocessingShape" mc:Ignorable="w14 w15 w16se w16cid wp14">
   <w:body>
     <w:p>
       <w:pPr>
@@ -27,14 +27,12 @@
         </w:rPr>
         <w:t xml:space="preserve">Created base </w:t>
       </w:r>
-      <w:proofErr w:type="spellStart"/>
-      <w:r>
-        <w:rPr>
-          <w:lang w:val="en-GB"/>
-        </w:rPr>
-        <w:t>Github</w:t>
-      </w:r>
-      <w:proofErr w:type="spellEnd"/>
+      <w:r>
+        <w:rPr>
+          <w:lang w:val="en-GB"/>
+        </w:rPr>
+        <w:t>GitHub</w:t>
+      </w:r>
       <w:r>
         <w:rPr>
           <w:lang w:val="en-GB"/>
@@ -51,30 +49,26 @@
         <w:rPr>
           <w:lang w:val="en-GB"/>
         </w:rPr>
-        <w:t xml:space="preserve"> desktop which made </w:t>
-      </w:r>
-      <w:proofErr w:type="gramStart"/>
-      <w:r>
-        <w:rPr>
-          <w:lang w:val="en-GB"/>
-        </w:rPr>
-        <w:t>it</w:t>
-      </w:r>
-      <w:proofErr w:type="gramEnd"/>
-      <w:r>
-        <w:rPr>
-          <w:lang w:val="en-GB"/>
-        </w:rPr>
-        <w:t xml:space="preserve"> so I didn’t need to set up a </w:t>
-      </w:r>
-      <w:proofErr w:type="spellStart"/>
-      <w:r>
-        <w:rPr>
-          <w:lang w:val="en-GB"/>
-        </w:rPr>
-        <w:t>ssh</w:t>
-      </w:r>
-      <w:proofErr w:type="spellEnd"/>
+        <w:t xml:space="preserve"> desktop which made it so I didn’t need to set up </w:t>
+      </w:r>
+      <w:r>
+        <w:rPr>
+          <w:lang w:val="en-GB"/>
+        </w:rPr>
+        <w:t>an</w:t>
+      </w:r>
+      <w:r>
+        <w:rPr>
+          <w:lang w:val="en-GB"/>
+        </w:rPr>
+        <w:t xml:space="preserve"> </w:t>
+      </w:r>
+      <w:r>
+        <w:rPr>
+          <w:lang w:val="en-GB"/>
+        </w:rPr>
+        <w:t>SSH</w:t>
+      </w:r>
       <w:r>
         <w:rPr>
           <w:lang w:val="en-GB"/>
@@ -107,14 +101,12 @@
         </w:rPr>
         <w:t xml:space="preserve">First official commit on the game made sure it was able to commit to the </w:t>
       </w:r>
-      <w:proofErr w:type="spellStart"/>
-      <w:r>
-        <w:rPr>
-          <w:lang w:val="en-GB"/>
-        </w:rPr>
-        <w:t>github</w:t>
-      </w:r>
-      <w:proofErr w:type="spellEnd"/>
+      <w:r>
+        <w:rPr>
+          <w:lang w:val="en-GB"/>
+        </w:rPr>
+        <w:t>GitHub</w:t>
+      </w:r>
       <w:r>
         <w:rPr>
           <w:lang w:val="en-GB"/>
@@ -225,14 +217,12 @@
         </w:rPr>
         <w:t xml:space="preserve">Fantasy Wooden </w:t>
       </w:r>
-      <w:proofErr w:type="gramStart"/>
-      <w:r>
-        <w:rPr>
-          <w:lang w:val="en-GB"/>
-        </w:rPr>
-        <w:t>GUI :</w:t>
-      </w:r>
-      <w:proofErr w:type="gramEnd"/>
+      <w:r>
+        <w:rPr>
+          <w:lang w:val="en-GB"/>
+        </w:rPr>
+        <w:t>GUI:</w:t>
+      </w:r>
       <w:r>
         <w:rPr>
           <w:lang w:val="en-GB"/>
@@ -251,14 +241,12 @@
         </w:rPr>
         <w:t xml:space="preserve">2D </w:t>
       </w:r>
-      <w:proofErr w:type="spellStart"/>
-      <w:r>
-        <w:rPr>
-          <w:lang w:val="en-GB"/>
-        </w:rPr>
-        <w:t>Platfrom</w:t>
-      </w:r>
-      <w:proofErr w:type="spellEnd"/>
+      <w:r>
+        <w:rPr>
+          <w:lang w:val="en-GB"/>
+        </w:rPr>
+        <w:t>Platform</w:t>
+      </w:r>
       <w:r>
         <w:rPr>
           <w:lang w:val="en-GB"/>
@@ -299,7 +287,19 @@
         <w:rPr>
           <w:lang w:val="en-GB"/>
         </w:rPr>
-        <w:t>Bringer Of Death (free)</w:t>
+        <w:t xml:space="preserve">Bringer </w:t>
+      </w:r>
+      <w:r>
+        <w:rPr>
+          <w:lang w:val="en-GB"/>
+        </w:rPr>
+        <w:t>of</w:t>
+      </w:r>
+      <w:r>
+        <w:rPr>
+          <w:lang w:val="en-GB"/>
+        </w:rPr>
+        <w:t xml:space="preserve"> Death (free)</w:t>
       </w:r>
     </w:p>
     <w:p>
@@ -314,14 +314,14 @@
         </w:rPr>
         <w:t xml:space="preserve">I will likely be using “Warrior free set” as the main character that the player will be using, and “Bringer </w:t>
       </w:r>
-      <w:proofErr w:type="gramStart"/>
-      <w:r>
-        <w:rPr>
-          <w:lang w:val="en-GB"/>
-        </w:rPr>
-        <w:t>Of</w:t>
-      </w:r>
-      <w:proofErr w:type="gramEnd"/>
+      <w:bookmarkStart w:id="0" w:name="_GoBack"/>
+      <w:bookmarkEnd w:id="0"/>
+      <w:r>
+        <w:rPr>
+          <w:lang w:val="en-GB"/>
+        </w:rPr>
+        <w:t>of</w:t>
+      </w:r>
       <w:r>
         <w:rPr>
           <w:lang w:val="en-GB"/>
@@ -334,14 +334,12 @@
         </w:rPr>
         <w:t xml:space="preserve">2D </w:t>
       </w:r>
-      <w:proofErr w:type="spellStart"/>
-      <w:r>
-        <w:rPr>
-          <w:lang w:val="en-GB"/>
-        </w:rPr>
-        <w:t>Platfrom</w:t>
-      </w:r>
-      <w:proofErr w:type="spellEnd"/>
+      <w:r>
+        <w:rPr>
+          <w:lang w:val="en-GB"/>
+        </w:rPr>
+        <w:t>Platform</w:t>
+      </w:r>
       <w:r>
         <w:rPr>
           <w:lang w:val="en-GB"/>
@@ -382,21 +380,7 @@
         <w:rPr>
           <w:lang w:val="en-GB"/>
         </w:rPr>
-        <w:t xml:space="preserve"> for the creation of the first area that will be a crystal </w:t>
-      </w:r>
-      <w:proofErr w:type="gramStart"/>
-      <w:r>
-        <w:rPr>
-          <w:lang w:val="en-GB"/>
-        </w:rPr>
-        <w:t>mine</w:t>
-      </w:r>
-      <w:proofErr w:type="gramEnd"/>
-      <w:r>
-        <w:rPr>
-          <w:lang w:val="en-GB"/>
-        </w:rPr>
-        <w:t xml:space="preserve"> area.</w:t>
+        <w:t xml:space="preserve"> for the creation of the first area that will be a crystal mine area.</w:t>
       </w:r>
     </w:p>
     <w:p>
@@ -424,14 +408,12 @@
         </w:rPr>
         <w:t xml:space="preserve">Updated Report Documents and added them to </w:t>
       </w:r>
-      <w:proofErr w:type="spellStart"/>
-      <w:r>
-        <w:rPr>
-          <w:lang w:val="en-GB"/>
-        </w:rPr>
-        <w:t>github</w:t>
-      </w:r>
-      <w:proofErr w:type="spellEnd"/>
+      <w:r>
+        <w:rPr>
+          <w:lang w:val="en-GB"/>
+        </w:rPr>
+        <w:t>GitHub</w:t>
+      </w:r>
       <w:r>
         <w:rPr>
           <w:lang w:val="en-GB"/>
@@ -445,6 +427,59 @@
           <w:lang w:val="en-GB"/>
         </w:rPr>
       </w:pPr>
+    </w:p>
+    <w:p>
+      <w:pPr>
+        <w:rPr>
+          <w:lang w:val="en-GB"/>
+        </w:rPr>
+      </w:pPr>
+      <w:r>
+        <w:rPr>
+          <w:lang w:val="en-GB"/>
+        </w:rPr>
+        <w:t>Deferred for the year.</w:t>
+      </w:r>
+    </w:p>
+    <w:p>
+      <w:pPr>
+        <w:rPr>
+          <w:lang w:val="en-GB"/>
+        </w:rPr>
+      </w:pPr>
+    </w:p>
+    <w:p>
+      <w:pPr>
+        <w:rPr>
+          <w:lang w:val="en-GB"/>
+        </w:rPr>
+      </w:pPr>
+      <w:r>
+        <w:rPr>
+          <w:lang w:val="en-GB"/>
+        </w:rPr>
+        <w:t>Almost completed the requirements doc 20/01/2023</w:t>
+      </w:r>
+    </w:p>
+    <w:p>
+      <w:pPr>
+        <w:rPr>
+          <w:lang w:val="en-GB"/>
+        </w:rPr>
+      </w:pPr>
+    </w:p>
+    <w:p>
+      <w:pPr>
+        <w:rPr>
+          <w:lang w:val="en-GB"/>
+        </w:rPr>
+      </w:pPr>
+      <w:r>
+        <w:rPr>
+          <w:lang w:val="en-GB"/>
+        </w:rPr>
+        <w:t>First commit from college 24/01/2023</w:t>
+      </w:r>
     </w:p>
     <w:sectPr>
       <w:pgSz w:w="11906" w:h="16838"/>
@@ -457,7 +492,7 @@
 </file>
 
 <file path=word/styles.xml><?xml version="1.0" encoding="utf-8"?>
-<w:styles xmlns:mc="http://schemas.openxmlformats.org/markup-compatibility/2006" xmlns:r="http://schemas.openxmlformats.org/officeDocument/2006/relationships" xmlns:w="http://schemas.openxmlformats.org/wordprocessingml/2006/main" xmlns:w14="http://schemas.microsoft.com/office/word/2010/wordml" xmlns:w15="http://schemas.microsoft.com/office/word/2012/wordml" xmlns:w16cex="http://schemas.microsoft.com/office/word/2018/wordml/cex" xmlns:w16cid="http://schemas.microsoft.com/office/word/2016/wordml/cid" xmlns:w16="http://schemas.microsoft.com/office/word/2018/wordml" xmlns:w16sdtdh="http://schemas.microsoft.com/office/word/2020/wordml/sdtdatahash" xmlns:w16se="http://schemas.microsoft.com/office/word/2015/wordml/symex" mc:Ignorable="w14 w15 w16se w16cid w16 w16cex w16sdtdh">
+<w:styles xmlns:mc="http://schemas.openxmlformats.org/markup-compatibility/2006" xmlns:r="http://schemas.openxmlformats.org/officeDocument/2006/relationships" xmlns:w="http://schemas.openxmlformats.org/wordprocessingml/2006/main" xmlns:w14="http://schemas.microsoft.com/office/word/2010/wordml" xmlns:w15="http://schemas.microsoft.com/office/word/2012/wordml" xmlns:w16cid="http://schemas.microsoft.com/office/word/2016/wordml/cid" xmlns:w16se="http://schemas.microsoft.com/office/word/2015/wordml/symex" mc:Ignorable="w14 w15 w16se w16cid">
   <w:docDefaults>
     <w:rPrDefault>
       <w:rPr>
@@ -473,7 +508,7 @@
       </w:pPr>
     </w:pPrDefault>
   </w:docDefaults>
-  <w:latentStyles w:defLockedState="0" w:defUIPriority="99" w:defSemiHidden="0" w:defUnhideWhenUsed="0" w:defQFormat="0" w:count="376">
+  <w:latentStyles w:defLockedState="0" w:defUIPriority="99" w:defSemiHidden="0" w:defUnhideWhenUsed="0" w:defQFormat="0" w:count="375">
     <w:lsdException w:name="Normal" w:uiPriority="0" w:qFormat="1"/>
     <w:lsdException w:name="heading 1" w:uiPriority="9" w:qFormat="1"/>
     <w:lsdException w:name="heading 2" w:semiHidden="1" w:uiPriority="9" w:unhideWhenUsed="1" w:qFormat="1"/>
@@ -849,7 +884,6 @@
     <w:lsdException w:name="Smart Hyperlink" w:semiHidden="1" w:unhideWhenUsed="1"/>
     <w:lsdException w:name="Hashtag" w:semiHidden="1" w:unhideWhenUsed="1"/>
     <w:lsdException w:name="Unresolved Mention" w:semiHidden="1" w:unhideWhenUsed="1"/>
-    <w:lsdException w:name="Smart Link" w:semiHidden="1" w:unhideWhenUsed="1"/>
   </w:latentStyles>
   <w:style w:type="paragraph" w:default="1" w:styleId="Normal">
     <w:name w:val="Normal"/>

</xml_diff>